<commit_message>
2 3 sd done
</commit_message>
<xml_diff>
--- a/SD/отчеты/357_отчет.docx
+++ b/SD/отчеты/357_отчет.docx
@@ -273,15 +273,7 @@
           <w:sz w:val="32"/>
           <w:szCs w:val="32"/>
         </w:rPr>
-        <w:t xml:space="preserve"> РАБОТА № </w:t>
-      </w:r>
-      <w:r>
-        <w:rPr>
-          <w:b/>
-          <w:sz w:val="32"/>
-          <w:szCs w:val="32"/>
-        </w:rPr>
-        <w:t>3</w:t>
+        <w:t xml:space="preserve"> РАБОТА № 3</w:t>
       </w:r>
     </w:p>
     <w:p>
@@ -887,12 +879,15 @@
       <w:pPr>
         <w:pStyle w:val="Normal"/>
         <w:rPr>
-          <w:rFonts w:eastAsia="Times New Roman" w:cs="Times New Roman"/>
-        </w:rPr>
-      </w:pPr>
-      <w:r>
-        <w:rPr>
-          <w:rFonts w:eastAsia="Times New Roman" w:cs="Times New Roman"/>
+          <w:sz w:val="24"/>
+          <w:szCs w:val="24"/>
+        </w:rPr>
+      </w:pPr>
+      <w:r>
+        <w:rPr>
+          <w:rFonts w:eastAsia="Times New Roman" w:cs="Times New Roman"/>
+          <w:sz w:val="24"/>
+          <w:szCs w:val="24"/>
         </w:rPr>
         <w:t>Реализовать алгоритм для нахождения энного элемента в последовательности, состоящей из чисел, которые являются произведением степеней чисел 3, 5 и 7. Проверить корректность работы алгоритма и его эффективность.</w:t>
       </w:r>
@@ -943,12 +938,15 @@
       <w:pPr>
         <w:pStyle w:val="Normal"/>
         <w:rPr>
-          <w:rFonts w:eastAsia="Times New Roman" w:cs="Times New Roman"/>
-        </w:rPr>
-      </w:pPr>
-      <w:r>
-        <w:rPr>
-          <w:rFonts w:eastAsia="Times New Roman" w:cs="Times New Roman"/>
+          <w:sz w:val="24"/>
+          <w:szCs w:val="24"/>
+        </w:rPr>
+      </w:pPr>
+      <w:r>
+        <w:rPr>
+          <w:rFonts w:eastAsia="Times New Roman" w:cs="Times New Roman"/>
+          <w:sz w:val="24"/>
+          <w:szCs w:val="24"/>
         </w:rPr>
         <w:t>Написать программу, которая для заданного числа n находит n-й элемент последовательности, где каждый элемент является произведением степеней чисел 3, 5 и 7. Последовательность должна быть упорядочена по возрастанию. Алгоритм должен быть реализован с использованием динамического массива для хранения промежуточных результатов.</w:t>
       </w:r>
@@ -986,12 +984,15 @@
       <w:pPr>
         <w:pStyle w:val="Normal"/>
         <w:rPr>
-          <w:rFonts w:eastAsia="Times New Roman" w:cs="Times New Roman"/>
-        </w:rPr>
-      </w:pPr>
-      <w:r>
-        <w:rPr>
-          <w:rFonts w:eastAsia="Times New Roman" w:cs="Times New Roman"/>
+          <w:sz w:val="24"/>
+          <w:szCs w:val="24"/>
+        </w:rPr>
+      </w:pPr>
+      <w:r>
+        <w:rPr>
+          <w:rFonts w:eastAsia="Times New Roman" w:cs="Times New Roman"/>
+          <w:sz w:val="24"/>
+          <w:szCs w:val="24"/>
         </w:rPr>
         <w:t>Для выполнения работы необходимо было изучить алгоритмы генерации последовательностей, а также методы динамического управления памятью для хранения промежуточных результатов. Основные теоретические аспекты:</w:t>
       </w:r>
@@ -1004,50 +1005,17 @@
           <w:numId w:val="12"/>
         </w:numPr>
         <w:rPr>
-          <w:rFonts w:eastAsia="Times New Roman" w:cs="Times New Roman"/>
-        </w:rPr>
-      </w:pPr>
-      <w:r>
-        <w:rPr>
-          <w:rFonts w:eastAsia="Times New Roman" w:cs="Times New Roman"/>
-        </w:rPr>
-        <w:t>Последовательность формируется из чисел вида 3</w:t>
-      </w:r>
-      <w:r>
-        <w:rPr>
-          <w:rFonts w:eastAsia="Times New Roman" w:cs="Times New Roman"/>
-        </w:rPr>
-        <w:t>^</w:t>
-      </w:r>
-      <w:r>
-        <w:rPr>
-          <w:rFonts w:eastAsia="Times New Roman" w:cs="Times New Roman"/>
-        </w:rPr>
-        <w:t>a×5</w:t>
-      </w:r>
-      <w:r>
-        <w:rPr>
-          <w:rFonts w:eastAsia="Times New Roman" w:cs="Times New Roman"/>
-        </w:rPr>
-        <w:t>^</w:t>
-      </w:r>
-      <w:r>
-        <w:rPr>
-          <w:rFonts w:eastAsia="Times New Roman" w:cs="Times New Roman"/>
-        </w:rPr>
-        <w:t>b×7</w:t>
-      </w:r>
-      <w:r>
-        <w:rPr>
-          <w:rFonts w:eastAsia="Times New Roman" w:cs="Times New Roman"/>
-        </w:rPr>
-        <w:t>^</w:t>
-      </w:r>
-      <w:r>
-        <w:rPr>
-          <w:rFonts w:eastAsia="Times New Roman" w:cs="Times New Roman"/>
-        </w:rPr>
-        <w:t>c, где a, b, c — неотрицательные целые числа.</w:t>
+          <w:sz w:val="24"/>
+          <w:szCs w:val="24"/>
+        </w:rPr>
+      </w:pPr>
+      <w:r>
+        <w:rPr>
+          <w:rFonts w:eastAsia="Times New Roman" w:cs="Times New Roman"/>
+          <w:sz w:val="24"/>
+          <w:szCs w:val="24"/>
+        </w:rPr>
+        <w:t>Последовательность формируется из чисел вида 3^a×5^b×7^c, где a, b, c — неотрицательные целые числа.</w:t>
       </w:r>
     </w:p>
     <w:p>
@@ -1058,12 +1026,15 @@
           <w:numId w:val="12"/>
         </w:numPr>
         <w:rPr>
-          <w:rFonts w:eastAsia="Times New Roman" w:cs="Times New Roman"/>
-        </w:rPr>
-      </w:pPr>
-      <w:r>
-        <w:rPr>
-          <w:rFonts w:eastAsia="Times New Roman" w:cs="Times New Roman"/>
+          <w:sz w:val="24"/>
+          <w:szCs w:val="24"/>
+        </w:rPr>
+      </w:pPr>
+      <w:r>
+        <w:rPr>
+          <w:rFonts w:eastAsia="Times New Roman" w:cs="Times New Roman"/>
+          <w:sz w:val="24"/>
+          <w:szCs w:val="24"/>
         </w:rPr>
         <w:t>Для эффективного нахождения следующего элемента используются указатели на текущие минимальные кандидаты для умножения на 3, 5 и 7.</w:t>
       </w:r>
@@ -1076,12 +1047,15 @@
           <w:numId w:val="12"/>
         </w:numPr>
         <w:rPr>
-          <w:rFonts w:eastAsia="Times New Roman" w:cs="Times New Roman"/>
-        </w:rPr>
-      </w:pPr>
-      <w:r>
-        <w:rPr>
-          <w:rFonts w:eastAsia="Times New Roman" w:cs="Times New Roman"/>
+          <w:sz w:val="24"/>
+          <w:szCs w:val="24"/>
+        </w:rPr>
+      </w:pPr>
+      <w:r>
+        <w:rPr>
+          <w:rFonts w:eastAsia="Times New Roman" w:cs="Times New Roman"/>
+          <w:sz w:val="24"/>
+          <w:szCs w:val="24"/>
         </w:rPr>
         <w:t>Динамический массив используется для хранения элементов последовательности с возможностью его компактификации для оптимизации использования памяти.</w:t>
       </w:r>
@@ -1121,14 +1095,16 @@
       <w:pPr>
         <w:pStyle w:val="Normal"/>
         <w:rPr>
+          <w:sz w:val="24"/>
+          <w:szCs w:val="24"/>
+        </w:rPr>
+      </w:pPr>
+      <w:r>
+        <w:rPr>
           <w:rFonts w:eastAsia="Times New Roman" w:cs="Times New Roman"/>
           <w:bCs/>
-        </w:rPr>
-      </w:pPr>
-      <w:r>
-        <w:rPr>
-          <w:rFonts w:eastAsia="Times New Roman" w:cs="Times New Roman"/>
-          <w:bCs/>
+          <w:sz w:val="24"/>
+          <w:szCs w:val="24"/>
         </w:rPr>
         <w:t>Алгоритм реализован на языке C и состоит из следующих этапов:</w:t>
       </w:r>
@@ -1150,6 +1126,8 @@
           <w:rFonts w:eastAsia="Times New Roman" w:cs="Times New Roman"/>
           <w:b/>
           <w:bCs/>
+          <w:sz w:val="26"/>
+          <w:szCs w:val="26"/>
         </w:rPr>
         <w:t>Инициализация динамического массива</w:t>
       </w:r>
@@ -1157,8 +1135,26 @@
         <w:rPr>
           <w:rFonts w:eastAsia="Times New Roman" w:cs="Times New Roman"/>
           <w:bCs/>
-        </w:rPr>
-        <w:t>: Начальный массив содержит один элемент — 1.</w:t>
+          <w:sz w:val="26"/>
+          <w:szCs w:val="26"/>
+        </w:rPr>
+        <w:t>:</w:t>
+      </w:r>
+      <w:r>
+        <w:rPr>
+          <w:rFonts w:eastAsia="Times New Roman" w:cs="Times New Roman"/>
+          <w:bCs/>
+        </w:rPr>
+        <w:t xml:space="preserve"> </w:t>
+      </w:r>
+      <w:r>
+        <w:rPr>
+          <w:rFonts w:eastAsia="Times New Roman" w:cs="Times New Roman"/>
+          <w:bCs/>
+          <w:sz w:val="24"/>
+          <w:szCs w:val="24"/>
+        </w:rPr>
+        <w:t>Начальный массив содержит один элемент — 1.</w:t>
       </w:r>
     </w:p>
     <w:p>
@@ -1169,8 +1165,8 @@
           <w:numId w:val="13"/>
         </w:numPr>
         <w:rPr>
-          <w:rFonts w:eastAsia="Times New Roman" w:cs="Times New Roman"/>
-          <w:bCs/>
+          <w:sz w:val="26"/>
+          <w:szCs w:val="26"/>
         </w:rPr>
       </w:pPr>
       <w:r>
@@ -1178,6 +1174,8 @@
           <w:rFonts w:eastAsia="Times New Roman" w:cs="Times New Roman"/>
           <w:b/>
           <w:bCs/>
+          <w:sz w:val="26"/>
+          <w:szCs w:val="26"/>
         </w:rPr>
         <w:t>Генерация последовательности</w:t>
       </w:r>
@@ -1185,6 +1183,8 @@
         <w:rPr>
           <w:rFonts w:eastAsia="Times New Roman" w:cs="Times New Roman"/>
           <w:bCs/>
+          <w:sz w:val="26"/>
+          <w:szCs w:val="26"/>
         </w:rPr>
         <w:t>:</w:t>
       </w:r>
@@ -1197,14 +1197,16 @@
           <w:numId w:val="13"/>
         </w:numPr>
         <w:rPr>
+          <w:sz w:val="24"/>
+          <w:szCs w:val="24"/>
+        </w:rPr>
+      </w:pPr>
+      <w:r>
+        <w:rPr>
           <w:rFonts w:eastAsia="Times New Roman" w:cs="Times New Roman"/>
           <w:bCs/>
-        </w:rPr>
-      </w:pPr>
-      <w:r>
-        <w:rPr>
-          <w:rFonts w:eastAsia="Times New Roman" w:cs="Times New Roman"/>
-          <w:bCs/>
+          <w:sz w:val="24"/>
+          <w:szCs w:val="24"/>
         </w:rPr>
         <w:t>Для каждого следующего элемента выбирается минимальное значение среди произведений текущих элементов на 3, 5 и 7.</w:t>
       </w:r>
@@ -1217,14 +1219,16 @@
           <w:numId w:val="13"/>
         </w:numPr>
         <w:rPr>
+          <w:sz w:val="24"/>
+          <w:szCs w:val="24"/>
+        </w:rPr>
+      </w:pPr>
+      <w:r>
+        <w:rPr>
           <w:rFonts w:eastAsia="Times New Roman" w:cs="Times New Roman"/>
           <w:bCs/>
-        </w:rPr>
-      </w:pPr>
-      <w:r>
-        <w:rPr>
-          <w:rFonts w:eastAsia="Times New Roman" w:cs="Times New Roman"/>
-          <w:bCs/>
+          <w:sz w:val="24"/>
+          <w:szCs w:val="24"/>
         </w:rPr>
         <w:t>Указатели для умножения на 3, 5 и 7 обновляются в зависимости от выбранного минимального значения.</w:t>
       </w:r>
@@ -1246,15 +1250,35 @@
           <w:rFonts w:eastAsia="Times New Roman" w:cs="Times New Roman"/>
           <w:b/>
           <w:bCs/>
-        </w:rPr>
-        <w:t>Компактификация массива</w:t>
+          <w:sz w:val="26"/>
+          <w:szCs w:val="26"/>
+        </w:rPr>
+        <w:t>Сокращение рамзера массива</w:t>
       </w:r>
       <w:r>
         <w:rPr>
           <w:rFonts w:eastAsia="Times New Roman" w:cs="Times New Roman"/>
           <w:bCs/>
-        </w:rPr>
-        <w:t>: Удаление уже неиспользуемых элементов для экономии памяти.</w:t>
+          <w:sz w:val="26"/>
+          <w:szCs w:val="26"/>
+        </w:rPr>
+        <w:t>:</w:t>
+      </w:r>
+      <w:r>
+        <w:rPr>
+          <w:rFonts w:eastAsia="Times New Roman" w:cs="Times New Roman"/>
+          <w:bCs/>
+        </w:rPr>
+        <w:t xml:space="preserve"> </w:t>
+      </w:r>
+      <w:r>
+        <w:rPr>
+          <w:rFonts w:eastAsia="Times New Roman" w:cs="Times New Roman"/>
+          <w:bCs/>
+          <w:sz w:val="24"/>
+          <w:szCs w:val="24"/>
+        </w:rPr>
+        <w:t>Удаление уже неиспользуемых элементов для экономии памяти.</w:t>
       </w:r>
     </w:p>
     <w:p>
@@ -1274,6 +1298,8 @@
           <w:rFonts w:eastAsia="Times New Roman" w:cs="Times New Roman"/>
           <w:b/>
           <w:bCs/>
+          <w:sz w:val="26"/>
+          <w:szCs w:val="26"/>
         </w:rPr>
         <w:t>Вывод результата</w:t>
       </w:r>
@@ -1281,16 +1307,35 @@
         <w:rPr>
           <w:rFonts w:eastAsia="Times New Roman" w:cs="Times New Roman"/>
           <w:bCs/>
-        </w:rPr>
-        <w:t>: Возвращается n-й элемент последовательности.</w:t>
-      </w:r>
-    </w:p>
-    <w:p>
-      <w:pPr>
-        <w:pStyle w:val="Normal"/>
+          <w:sz w:val="26"/>
+          <w:szCs w:val="26"/>
+        </w:rPr>
+        <w:t>:</w:t>
+      </w:r>
+      <w:r>
         <w:rPr>
           <w:rFonts w:eastAsia="Times New Roman" w:cs="Times New Roman"/>
           <w:bCs/>
+        </w:rPr>
+        <w:t xml:space="preserve"> </w:t>
+      </w:r>
+      <w:r>
+        <w:rPr>
+          <w:rFonts w:eastAsia="Times New Roman" w:cs="Times New Roman"/>
+          <w:bCs/>
+          <w:sz w:val="24"/>
+          <w:szCs w:val="24"/>
+        </w:rPr>
+        <w:t>Возвращается n-й элемент последовательности.</w:t>
+      </w:r>
+    </w:p>
+    <w:p>
+      <w:pPr>
+        <w:pStyle w:val="Normal"/>
+        <w:ind w:hanging="0"/>
+        <w:rPr>
+          <w:sz w:val="24"/>
+          <w:szCs w:val="24"/>
         </w:rPr>
       </w:pPr>
       <w:r>
@@ -1298,6 +1343,18 @@
           <w:rFonts w:eastAsia="Times New Roman" w:cs="Times New Roman"/>
           <w:b/>
           <w:bCs/>
+          <w:sz w:val="24"/>
+          <w:szCs w:val="24"/>
+        </w:rPr>
+        <w:t xml:space="preserve">      </w:t>
+      </w:r>
+      <w:r>
+        <w:rPr>
+          <w:rFonts w:eastAsia="Times New Roman" w:cs="Times New Roman"/>
+          <w:b/>
+          <w:bCs/>
+          <w:sz w:val="24"/>
+          <w:szCs w:val="24"/>
         </w:rPr>
         <w:t>Ключевые параметры:</w:t>
       </w:r>
@@ -1310,14 +1367,16 @@
           <w:numId w:val="14"/>
         </w:numPr>
         <w:rPr>
+          <w:sz w:val="24"/>
+          <w:szCs w:val="24"/>
+        </w:rPr>
+      </w:pPr>
+      <w:r>
+        <w:rPr>
           <w:rFonts w:eastAsia="Times New Roman" w:cs="Times New Roman"/>
           <w:bCs/>
-        </w:rPr>
-      </w:pPr>
-      <w:r>
-        <w:rPr>
-          <w:rFonts w:eastAsia="Times New Roman" w:cs="Times New Roman"/>
-          <w:bCs/>
+          <w:sz w:val="24"/>
+          <w:szCs w:val="24"/>
         </w:rPr>
         <w:t>Используется динамический массив для хранения элементов.</w:t>
       </w:r>
@@ -1330,54 +1389,160 @@
           <w:numId w:val="14"/>
         </w:numPr>
         <w:rPr>
-          <w:rFonts w:eastAsia="Times New Roman" w:cs="Times New Roman"/>
-          <w:bCs/>
-        </w:rPr>
-      </w:pPr>
-      <w:r>
-        <w:rPr>
-          <w:rFonts w:eastAsia="Times New Roman" w:cs="Times New Roman"/>
-          <w:bCs/>
-        </w:rPr>
-        <w:t>Указатели i3, i5, i7 отслеживают текущие позиции для умножения на 3, 5 и 7 соответственно.</w:t>
-      </w:r>
-    </w:p>
-    <w:p>
-      <w:pPr>
-        <w:pStyle w:val="Normal"/>
-        <w:rPr>
-          <w:rFonts w:eastAsia="Times New Roman" w:cs="Times New Roman"/>
-          <w:sz w:val="32"/>
-          <w:szCs w:val="32"/>
-        </w:rPr>
-      </w:pPr>
-      <w:r>
-        <w:rPr>
-          <w:rFonts w:eastAsia="Times New Roman" w:cs="Times New Roman"/>
-          <w:b/>
-          <w:sz w:val="32"/>
-          <w:szCs w:val="32"/>
-        </w:rPr>
-        <w:t>5. Тестирование и результаты работы программы</w:t>
-      </w:r>
-    </w:p>
-    <w:p>
-      <w:pPr>
-        <w:pStyle w:val="Normal"/>
-        <w:ind w:hanging="0"/>
-        <w:rPr>
-          <w:rFonts w:eastAsia="Times New Roman" w:cs="Times New Roman"/>
-          <w:b/>
           <w:sz w:val="24"/>
           <w:szCs w:val="24"/>
-          <w:lang w:val="en-US"/>
+        </w:rPr>
+      </w:pPr>
+      <w:r>
+        <w:rPr>
+          <w:rFonts w:eastAsia="Times New Roman" w:cs="Times New Roman"/>
+          <w:bCs/>
+          <w:sz w:val="24"/>
+          <w:szCs w:val="24"/>
+        </w:rPr>
+        <w:t>Указатели i3, i5, i7 отслеживают текущие позиции для умножения на 3, 5 и 7 соответственно.</w:t>
+      </w:r>
+    </w:p>
+    <w:p>
+      <w:pPr>
+        <w:pStyle w:val="Normal"/>
+        <w:numPr>
+          <w:ilvl w:val="0"/>
+          <w:numId w:val="14"/>
+        </w:numPr>
+        <w:rPr>
+          <w:rFonts w:eastAsia="Times New Roman" w:cs="Times New Roman"/>
+          <w:bCs/>
+          <w:sz w:val="24"/>
+          <w:szCs w:val="24"/>
+        </w:rPr>
+      </w:pPr>
+      <w:r>
+        <w:rPr>
+          <w:rFonts w:eastAsia="Times New Roman" w:cs="Times New Roman"/>
+          <w:bCs/>
+          <w:sz w:val="24"/>
+          <w:szCs w:val="24"/>
+        </w:rPr>
+        <w:t>Когда минимальное из указате</w:t>
+      </w:r>
+      <w:r>
+        <w:rPr>
+          <w:rFonts w:eastAsia="Times New Roman" w:cs="Times New Roman"/>
+          <w:bCs/>
+          <w:sz w:val="24"/>
+          <w:szCs w:val="24"/>
+        </w:rPr>
+        <w:t>лей i3, i5 и i7 число отличается от предыдущего наименьшего из указателей, то массив удаляется до минимального индекса.</w:t>
+      </w:r>
+    </w:p>
+    <w:p>
+      <w:pPr>
+        <w:pStyle w:val="Normal"/>
+        <w:rPr>
+          <w:sz w:val="28"/>
+          <w:szCs w:val="28"/>
         </w:rPr>
       </w:pPr>
       <w:r>
         <w:rPr>
           <w:rFonts w:eastAsia="Times New Roman" w:cs="Times New Roman"/>
           <w:b/>
-        </w:rPr>
+          <w:sz w:val="28"/>
+          <w:szCs w:val="28"/>
+        </w:rPr>
+        <w:t>5. Тестирование и результаты работы программы</w:t>
+      </w:r>
+    </w:p>
+    <w:p>
+      <w:pPr>
+        <w:pStyle w:val="Normal"/>
+        <w:ind w:hanging="0"/>
+        <w:rPr>
+          <w:rFonts w:eastAsia="Times New Roman" w:cs="Times New Roman"/>
+          <w:b w:val="false"/>
+          <w:bCs w:val="false"/>
+          <w:sz w:val="24"/>
+          <w:szCs w:val="24"/>
+          <w:lang w:val="en-US"/>
+        </w:rPr>
+      </w:pPr>
+      <w:r>
+        <w:rPr>
+          <w:rFonts w:eastAsia="Times New Roman" w:cs="Times New Roman"/>
+          <w:b w:val="false"/>
+          <w:bCs w:val="false"/>
+          <w:sz w:val="24"/>
+          <w:szCs w:val="24"/>
+          <w:lang w:val="ru-RU" w:eastAsia="ru-RU" w:bidi="ar-SA"/>
+        </w:rPr>
+        <w:t>При</w:t>
+      </w:r>
+      <w:r>
+        <w:rPr>
+          <w:rFonts w:eastAsia="Times New Roman" w:cs="Times New Roman"/>
+          <w:b w:val="false"/>
+          <w:bCs w:val="false"/>
+          <w:sz w:val="24"/>
+          <w:szCs w:val="24"/>
+          <w:lang w:val="en-US"/>
+        </w:rPr>
+        <w:t xml:space="preserve"> </w:t>
+      </w:r>
+      <w:r>
+        <w:rPr>
+          <w:rFonts w:eastAsia="Times New Roman" w:cs="Times New Roman"/>
+          <w:b w:val="false"/>
+          <w:bCs w:val="false"/>
+          <w:sz w:val="24"/>
+          <w:szCs w:val="24"/>
+          <w:lang w:val="ru-RU" w:eastAsia="ru-RU" w:bidi="ar-SA"/>
+        </w:rPr>
+        <w:t>вводе</w:t>
+      </w:r>
+      <w:r>
+        <w:rPr>
+          <w:rFonts w:eastAsia="Times New Roman" w:cs="Times New Roman"/>
+          <w:b w:val="false"/>
+          <w:bCs w:val="false"/>
+          <w:sz w:val="24"/>
+          <w:szCs w:val="24"/>
+          <w:lang w:val="en-US"/>
+        </w:rPr>
+        <w:t xml:space="preserve"> </w:t>
+      </w:r>
+      <w:r>
+        <w:rPr>
+          <w:rFonts w:eastAsia="Times New Roman" w:cs="Times New Roman"/>
+          <w:b w:val="false"/>
+          <w:bCs w:val="false"/>
+          <w:sz w:val="24"/>
+          <w:szCs w:val="24"/>
+          <w:lang w:val="ru-RU" w:eastAsia="ru-RU" w:bidi="ar-SA"/>
+        </w:rPr>
+        <w:t>различных</w:t>
+      </w:r>
+      <w:r>
+        <w:rPr>
+          <w:rFonts w:eastAsia="Times New Roman" w:cs="Times New Roman"/>
+          <w:b w:val="false"/>
+          <w:bCs w:val="false"/>
+          <w:sz w:val="24"/>
+          <w:szCs w:val="24"/>
+          <w:lang w:val="en-US"/>
+        </w:rPr>
+        <w:t xml:space="preserve"> </w:t>
+      </w:r>
+      <w:r>
+        <w:rPr>
+          <w:rFonts w:eastAsia="Times New Roman" w:cs="Times New Roman"/>
+          <w:b w:val="false"/>
+          <w:bCs w:val="false"/>
+          <w:sz w:val="24"/>
+          <w:szCs w:val="24"/>
+          <w:lang w:val="ru-RU" w:eastAsia="ru-RU" w:bidi="ar-SA"/>
+        </w:rPr>
+        <w:t>значений получались правильные варианты ответов, соответствующих базовому критерию деления на 3, 5 и 7. При вводе экстремальных значений, при которых n-нный элемент последовательности близок к максимальному размеру типа данных в котором он хранится, так же не наблюдается отклонений. Можно сделать вывод, что программа работает правильно.</w:t>
       </w:r>
     </w:p>
     <w:p>
@@ -1416,12 +1581,15 @@
         <w:pStyle w:val="Normal"/>
         <w:ind w:firstLine="708"/>
         <w:rPr>
-          <w:rFonts w:eastAsia="Times New Roman" w:cs="Times New Roman"/>
-        </w:rPr>
-      </w:pPr>
-      <w:r>
-        <w:rPr>
-          <w:rFonts w:eastAsia="Times New Roman" w:cs="Times New Roman"/>
+          <w:sz w:val="24"/>
+          <w:szCs w:val="24"/>
+        </w:rPr>
+      </w:pPr>
+      <w:r>
+        <w:rPr>
+          <w:rFonts w:eastAsia="Times New Roman" w:cs="Times New Roman"/>
+          <w:sz w:val="24"/>
+          <w:szCs w:val="24"/>
         </w:rPr>
         <w:t>В ходе работы был успешно реализован алгоритм для нахождения n-го элемента в последовательности чисел, образованных произведениями степеней 3, 5 и 7. Алгоритм демонстрирует корректность работы и эффективность благодаря использованию динамического массива и компактификации. Для дальнейшего улучшения можно рассмотреть возможность параллелизации вычислений или оптимизации выбора минимального элемента.</w:t>
       </w:r>
@@ -1668,7 +1836,12 @@
         </w:rPr>
       </w:pPr>
       <w:r>
-        <w:rPr/>
+        <w:rPr>
+          <w:rFonts w:cs="Cascadia Mono" w:ascii="Cascadia Mono" w:hAnsi="Cascadia Mono"/>
+          <w:color w:val="808080"/>
+          <w:sz w:val="19"/>
+          <w:szCs w:val="19"/>
+        </w:rPr>
       </w:r>
     </w:p>
     <w:p>
@@ -1709,7 +1882,12 @@
         </w:rPr>
       </w:pPr>
       <w:r>
-        <w:rPr/>
+        <w:rPr>
+          <w:rFonts w:cs="Cascadia Mono" w:ascii="Cascadia Mono" w:hAnsi="Cascadia Mono"/>
+          <w:color w:val="808080"/>
+          <w:sz w:val="19"/>
+          <w:szCs w:val="19"/>
+        </w:rPr>
       </w:r>
     </w:p>
     <w:p>
@@ -1842,7 +2020,12 @@
         </w:rPr>
       </w:pPr>
       <w:r>
-        <w:rPr/>
+        <w:rPr>
+          <w:rFonts w:cs="Cascadia Mono" w:ascii="Cascadia Mono" w:hAnsi="Cascadia Mono"/>
+          <w:color w:val="808080"/>
+          <w:sz w:val="19"/>
+          <w:szCs w:val="19"/>
+        </w:rPr>
       </w:r>
     </w:p>
     <w:p>
@@ -2033,7 +2216,12 @@
         </w:rPr>
       </w:pPr>
       <w:r>
-        <w:rPr/>
+        <w:rPr>
+          <w:rFonts w:cs="Cascadia Mono" w:ascii="Cascadia Mono" w:hAnsi="Cascadia Mono"/>
+          <w:color w:val="808080"/>
+          <w:sz w:val="19"/>
+          <w:szCs w:val="19"/>
+        </w:rPr>
       </w:r>
     </w:p>
     <w:p>
@@ -2190,7 +2378,12 @@
         </w:rPr>
       </w:pPr>
       <w:r>
-        <w:rPr/>
+        <w:rPr>
+          <w:rFonts w:cs="Cascadia Mono" w:ascii="Cascadia Mono" w:hAnsi="Cascadia Mono"/>
+          <w:color w:val="808080"/>
+          <w:sz w:val="19"/>
+          <w:szCs w:val="19"/>
+        </w:rPr>
       </w:r>
     </w:p>
     <w:p>
@@ -2541,7 +2734,12 @@
         </w:rPr>
       </w:pPr>
       <w:r>
-        <w:rPr/>
+        <w:rPr>
+          <w:rFonts w:cs="Cascadia Mono" w:ascii="Cascadia Mono" w:hAnsi="Cascadia Mono"/>
+          <w:color w:val="808080"/>
+          <w:sz w:val="19"/>
+          <w:szCs w:val="19"/>
+        </w:rPr>
       </w:r>
     </w:p>
     <w:p>
@@ -2674,7 +2872,12 @@
         </w:rPr>
       </w:pPr>
       <w:r>
-        <w:rPr/>
+        <w:rPr>
+          <w:rFonts w:cs="Cascadia Mono" w:ascii="Cascadia Mono" w:hAnsi="Cascadia Mono"/>
+          <w:color w:val="808080"/>
+          <w:sz w:val="19"/>
+          <w:szCs w:val="19"/>
+        </w:rPr>
       </w:r>
     </w:p>
     <w:p>
@@ -2793,7 +2996,12 @@
         </w:rPr>
       </w:pPr>
       <w:r>
-        <w:rPr/>
+        <w:rPr>
+          <w:rFonts w:cs="Cascadia Mono" w:ascii="Cascadia Mono" w:hAnsi="Cascadia Mono"/>
+          <w:color w:val="808080"/>
+          <w:sz w:val="19"/>
+          <w:szCs w:val="19"/>
+        </w:rPr>
       </w:r>
     </w:p>
     <w:p>
@@ -2980,7 +3188,12 @@
         </w:rPr>
       </w:pPr>
       <w:r>
-        <w:rPr/>
+        <w:rPr>
+          <w:rFonts w:cs="Cascadia Mono" w:ascii="Cascadia Mono" w:hAnsi="Cascadia Mono"/>
+          <w:color w:val="808080"/>
+          <w:sz w:val="19"/>
+          <w:szCs w:val="19"/>
+        </w:rPr>
       </w:r>
     </w:p>
     <w:p>
@@ -3099,7 +3312,12 @@
         </w:rPr>
       </w:pPr>
       <w:r>
-        <w:rPr/>
+        <w:rPr>
+          <w:rFonts w:cs="Cascadia Mono" w:ascii="Cascadia Mono" w:hAnsi="Cascadia Mono"/>
+          <w:color w:val="808080"/>
+          <w:sz w:val="19"/>
+          <w:szCs w:val="19"/>
+        </w:rPr>
       </w:r>
     </w:p>
     <w:p>
@@ -3150,7 +3368,12 @@
         </w:rPr>
       </w:pPr>
       <w:r>
-        <w:rPr/>
+        <w:rPr>
+          <w:rFonts w:cs="Cascadia Mono" w:ascii="Cascadia Mono" w:hAnsi="Cascadia Mono"/>
+          <w:color w:val="808080"/>
+          <w:sz w:val="19"/>
+          <w:szCs w:val="19"/>
+        </w:rPr>
       </w:r>
     </w:p>
     <w:p>
@@ -3269,7 +3492,12 @@
         </w:rPr>
       </w:pPr>
       <w:r>
-        <w:rPr/>
+        <w:rPr>
+          <w:rFonts w:cs="Cascadia Mono" w:ascii="Cascadia Mono" w:hAnsi="Cascadia Mono"/>
+          <w:color w:val="808080"/>
+          <w:sz w:val="19"/>
+          <w:szCs w:val="19"/>
+        </w:rPr>
       </w:r>
     </w:p>
     <w:p>
@@ -3354,7 +3582,12 @@
         </w:rPr>
       </w:pPr>
       <w:r>
-        <w:rPr/>
+        <w:rPr>
+          <w:rFonts w:cs="Cascadia Mono" w:ascii="Cascadia Mono" w:hAnsi="Cascadia Mono"/>
+          <w:color w:val="808080"/>
+          <w:sz w:val="19"/>
+          <w:szCs w:val="19"/>
+        </w:rPr>
       </w:r>
     </w:p>
     <w:p>
@@ -3643,7 +3876,12 @@
         </w:rPr>
       </w:pPr>
       <w:r>
-        <w:rPr/>
+        <w:rPr>
+          <w:rFonts w:cs="Cascadia Mono" w:ascii="Cascadia Mono" w:hAnsi="Cascadia Mono"/>
+          <w:color w:val="808080"/>
+          <w:sz w:val="19"/>
+          <w:szCs w:val="19"/>
+        </w:rPr>
       </w:r>
     </w:p>
     <w:p>
@@ -3728,7 +3966,12 @@
         </w:rPr>
       </w:pPr>
       <w:r>
-        <w:rPr/>
+        <w:rPr>
+          <w:rFonts w:cs="Cascadia Mono" w:ascii="Cascadia Mono" w:hAnsi="Cascadia Mono"/>
+          <w:color w:val="808080"/>
+          <w:sz w:val="19"/>
+          <w:szCs w:val="19"/>
+        </w:rPr>
       </w:r>
     </w:p>
     <w:p>
@@ -3871,7 +4114,12 @@
         </w:rPr>
       </w:pPr>
       <w:r>
-        <w:rPr/>
+        <w:rPr>
+          <w:rFonts w:cs="Cascadia Mono" w:ascii="Cascadia Mono" w:hAnsi="Cascadia Mono"/>
+          <w:color w:val="808080"/>
+          <w:sz w:val="19"/>
+          <w:szCs w:val="19"/>
+        </w:rPr>
       </w:r>
     </w:p>
     <w:p>
@@ -4139,7 +4387,13 @@
         </w:rPr>
       </w:pPr>
       <w:r>
-        <w:rPr/>
+        <w:rPr>
+          <w:rFonts w:cs="Cascadia Mono" w:ascii="Cascadia Mono" w:hAnsi="Cascadia Mono"/>
+          <w:color w:val="000000"/>
+          <w:sz w:val="19"/>
+          <w:szCs w:val="19"/>
+          <w:lang w:val="en-US"/>
+        </w:rPr>
       </w:r>
     </w:p>
     <w:sectPr>
@@ -7483,7 +7737,7 @@
         <w:ilvl w:val="0"/>
         <w:numId w:val="0"/>
       </w:numPr>
-      <w:ind w:left="0" w:firstLine="851"/>
+      <w:ind w:firstLine="851" w:left="0"/>
       <w:jc w:val="center"/>
     </w:pPr>
     <w:rPr/>

</xml_diff>